<commit_message>
Milestone 1 v1.2 (atualização doc visão)
</commit_message>
<xml_diff>
--- a/Documentos/Historia dos Requisitos.docx
+++ b/Documentos/Historia dos Requisitos.docx
@@ -14,7 +14,7 @@
         <w:ind w:left="720" w:hanging="360"/>
         <w:contextualSpacing w:val="1"/>
       </w:pPr>
-      <w:bookmarkStart w:colFirst="0" w:colLast="0" w:name="_a4hm9liml29e" w:id="0"/>
+      <w:bookmarkStart w:colFirst="0" w:colLast="0" w:name="h.a4hm9liml29e" w:id="0"/>
       <w:bookmarkEnd w:id="0"/>
       <w:r>
         <w:rPr>
@@ -50,26 +50,159 @@
         <w:rPr>
           <w:rtl w:val="0"/>
         </w:rPr>
-        <w:t xml:space="preserve">A tela de login deve apresentar o logo do Rate My Campus à esquerda e colher o Registro Acadêmico e a senha do aluno à direita, exibindo a opção de fazer o cadastro caso o usuário não seja aluno.</w:t>
-      </w:r>
-    </w:p>
-    <w:p>
-      <w:pPr>
-        <w:numPr>
-          <w:ilvl w:val="1"/>
-          <w:numId w:val="1"/>
-        </w:numPr>
-        <w:spacing w:line="360" w:lineRule="auto"/>
-        <w:ind w:left="1440" w:hanging="360"/>
-        <w:contextualSpacing w:val="1"/>
-        <w:jc w:val="both"/>
-        <w:rPr/>
-      </w:pPr>
-      <w:r>
-        <w:rPr>
-          <w:rtl w:val="0"/>
-        </w:rPr>
-        <w:t xml:space="preserve">Ao acessar o sistema, a primeira tela deve apresentar uma barra superior contendo, da esquerda para a direita, o logo do Rate My Campus, um ícone da universidade e outro do campus sendo avaliado, e uma breve descrição desse último, com uma opção de procurar outros. Por fim, deve exibir o nome do usuário que está utilizando o sistema. Abaixo, deve haver uma barra à esquerda que funcione como um menu, com opções das página Inicial, Docentes, Biblioteca, Laboratórios, Restaurante, Salas de Aula e Cursos. O conteúdo da página deve exibir uma lista com os mesmos quesitos do menu e a média total de cada um. À direita, o sistema deve apresentar um ícone com a média final do campus, por meio do número e da contagem de estrelas.</w:t>
+        <w:t xml:space="preserve">A votação deve contemplar o restaurante universitário, a biblioteca, as salas de aula, os professores e o curso para fornecer indicadores de satisfação em relação a infraestrutura do local, bem como suas particularidades.</w:t>
+      </w:r>
+    </w:p>
+    <w:p>
+      <w:pPr>
+        <w:numPr>
+          <w:ilvl w:val="1"/>
+          <w:numId w:val="1"/>
+        </w:numPr>
+        <w:spacing w:line="360" w:lineRule="auto"/>
+        <w:ind w:left="1440" w:hanging="360"/>
+        <w:contextualSpacing w:val="1"/>
+        <w:jc w:val="both"/>
+        <w:rPr/>
+      </w:pPr>
+      <w:r>
+        <w:rPr>
+          <w:rtl w:val="0"/>
+        </w:rPr>
+        <w:t xml:space="preserve">A votação deve ser feita através de um questionário, ou seja, com opções pré-estabelecidas, para ser possível gerar uma média de cada opção votada, assim como gerar uma média geral.</w:t>
+      </w:r>
+    </w:p>
+    <w:p>
+      <w:pPr>
+        <w:numPr>
+          <w:ilvl w:val="1"/>
+          <w:numId w:val="1"/>
+        </w:numPr>
+        <w:spacing w:line="360" w:lineRule="auto"/>
+        <w:ind w:left="1440" w:hanging="360"/>
+        <w:contextualSpacing w:val="1"/>
+        <w:jc w:val="both"/>
+        <w:rPr/>
+      </w:pPr>
+      <w:r>
+        <w:rPr>
+          <w:rtl w:val="0"/>
+        </w:rPr>
+        <w:t xml:space="preserve">O resultado dos votos deve ser exibido por meio de símbolos (estrelas, por exemplo) para facilitar a “visualização crítica” do usuário acerca daquela unidade de ensino.</w:t>
+      </w:r>
+    </w:p>
+    <w:p>
+      <w:pPr>
+        <w:numPr>
+          <w:ilvl w:val="1"/>
+          <w:numId w:val="1"/>
+        </w:numPr>
+        <w:spacing w:line="360" w:lineRule="auto"/>
+        <w:ind w:left="1440" w:hanging="360"/>
+        <w:contextualSpacing w:val="1"/>
+        <w:jc w:val="both"/>
+        <w:rPr/>
+      </w:pPr>
+      <w:r>
+        <w:rPr>
+          <w:rtl w:val="0"/>
+        </w:rPr>
+        <w:t xml:space="preserve">A votação deve conter um campo opcional para comentários para que o usuário consiga expressar sua opinião caso o questionário não a contemple.</w:t>
+      </w:r>
+    </w:p>
+    <w:p>
+      <w:pPr>
+        <w:numPr>
+          <w:ilvl w:val="1"/>
+          <w:numId w:val="1"/>
+        </w:numPr>
+        <w:spacing w:line="360" w:lineRule="auto"/>
+        <w:ind w:left="1440" w:hanging="360"/>
+        <w:contextualSpacing w:val="1"/>
+        <w:jc w:val="both"/>
+        <w:rPr/>
+      </w:pPr>
+      <w:r>
+        <w:rPr>
+          <w:rtl w:val="0"/>
+        </w:rPr>
+        <w:t xml:space="preserve">Uma média geral das notas dadas deve estar presente no sistema para que a avaliação contemple as opiniões de todos os eleitores e, assim, mostrar um resultado justo para todos.</w:t>
+      </w:r>
+    </w:p>
+    <w:p>
+      <w:pPr>
+        <w:numPr>
+          <w:ilvl w:val="1"/>
+          <w:numId w:val="1"/>
+        </w:numPr>
+        <w:spacing w:line="360" w:lineRule="auto"/>
+        <w:ind w:left="1440" w:hanging="360"/>
+        <w:contextualSpacing w:val="1"/>
+        <w:jc w:val="both"/>
+        <w:rPr/>
+      </w:pPr>
+      <w:r>
+        <w:rPr>
+          <w:rtl w:val="0"/>
+        </w:rPr>
+        <w:t xml:space="preserve">O aluno deve poder apenas votar no(s) campus onde estuda para não influenciar nas notas de outras unidades já que o mesmo pode não conhecer outro local além do seu próprio campus. Isso traria mais precisão nos dados.</w:t>
+      </w:r>
+    </w:p>
+    <w:p>
+      <w:pPr>
+        <w:numPr>
+          <w:ilvl w:val="1"/>
+          <w:numId w:val="1"/>
+        </w:numPr>
+        <w:spacing w:line="360" w:lineRule="auto"/>
+        <w:ind w:left="1440" w:hanging="360"/>
+        <w:contextualSpacing w:val="1"/>
+        <w:jc w:val="both"/>
+        <w:rPr/>
+      </w:pPr>
+      <w:r>
+        <w:rPr>
+          <w:rtl w:val="0"/>
+        </w:rPr>
+        <w:t xml:space="preserve">Não-alunos não devem poder votar, apenas visualizar, já que desconhecem a unidade de ensino a ser votada. Com isso, seria possível gerar dados mais precisos dos campus.</w:t>
+      </w:r>
+    </w:p>
+    <w:p>
+      <w:pPr>
+        <w:numPr>
+          <w:ilvl w:val="1"/>
+          <w:numId w:val="1"/>
+        </w:numPr>
+        <w:spacing w:line="360" w:lineRule="auto"/>
+        <w:ind w:left="1440" w:hanging="360"/>
+        <w:contextualSpacing w:val="1"/>
+        <w:jc w:val="both"/>
+        <w:rPr/>
+      </w:pPr>
+      <w:r>
+        <w:rPr>
+          <w:rtl w:val="0"/>
+        </w:rPr>
+        <w:t xml:space="preserve">Cadastrar se faz necessário tanto para votar quanto para apenas visualizar para que se tenha um controle de quantos votos terão que ser processados e para se ter uma noção de quantos usuários existem no sistema.</w:t>
+      </w:r>
+    </w:p>
+    <w:p>
+      <w:pPr>
+        <w:numPr>
+          <w:ilvl w:val="1"/>
+          <w:numId w:val="1"/>
+        </w:numPr>
+        <w:spacing w:line="360" w:lineRule="auto"/>
+        <w:ind w:left="1440" w:hanging="360"/>
+        <w:contextualSpacing w:val="1"/>
+        <w:jc w:val="both"/>
+        <w:rPr/>
+      </w:pPr>
+      <w:r>
+        <w:rPr>
+          <w:rtl w:val="0"/>
+        </w:rPr>
+        <w:t xml:space="preserve">O cadastro do usuário deve exigir apenas nome, e-mail e senha daqueles que não forem alunos e exigir daqueles que são alunos, além dessas informações, o nome da faculdade em que estuda, bem como o nome do campus e o curso. Dessa forma, é possível restringir o que cada usuário tem acesso.</w:t>
       </w:r>
     </w:p>
     <w:p>
@@ -90,91 +223,7 @@
         <w:rPr>
           <w:rtl w:val="0"/>
         </w:rPr>
-        <w:t xml:space="preserve">Ao clicar na opção Docentes, por exemplo, apenas o conteúdo da página é trocado, mantendo-se as barras superior e lateral. Assim, os docentes, separados por ordem alfabética, devem ser exibidos em forma de lista, com o nome e a avaliação total de cada um, em contagem de estrelas, seguida logo abaixo por uma breve descrição.</w:t>
-      </w:r>
-    </w:p>
-    <w:p>
-      <w:pPr>
-        <w:numPr>
-          <w:ilvl w:val="1"/>
-          <w:numId w:val="1"/>
-        </w:numPr>
-        <w:spacing w:line="360" w:lineRule="auto"/>
-        <w:ind w:left="1440" w:hanging="360"/>
-        <w:contextualSpacing w:val="1"/>
-        <w:jc w:val="both"/>
-        <w:rPr>
-          <w:u w:val="none"/>
-        </w:rPr>
-      </w:pPr>
-      <w:r>
-        <w:rPr>
-          <w:rtl w:val="0"/>
-        </w:rPr>
-        <w:t xml:space="preserve">Selecionando um professor específico, o conteúdo da página é trocado para exibir as informações do mesmo. A tela deve exibir o nome e uma descrição mais detalhada sobre ele, seguida de uma lista com os tópicos que compõem a sua nota e a avaliação de cada um em contagem de estrelas. No final da página, deve haver uma opção Votar, para que o usuário avalie o professor em questão caso ainda não o tenha feito. À direita, deve ser exibido um ícone com a média geral do professor, seguindo o mesmo padrão já descrito no item 1.2.</w:t>
-      </w:r>
-    </w:p>
-    <w:p>
-      <w:pPr>
-        <w:numPr>
-          <w:ilvl w:val="1"/>
-          <w:numId w:val="1"/>
-        </w:numPr>
-        <w:spacing w:line="360" w:lineRule="auto"/>
-        <w:ind w:left="1440" w:hanging="360"/>
-        <w:contextualSpacing w:val="1"/>
-        <w:jc w:val="both"/>
-        <w:rPr>
-          <w:u w:val="none"/>
-        </w:rPr>
-      </w:pPr>
-      <w:r>
-        <w:rPr>
-          <w:rtl w:val="0"/>
-        </w:rPr>
-        <w:t xml:space="preserve">Clicando para fazer a avaliação do professor, o conteúdo da página é alterado, exibindo o nome do professor e um formulário de múltipla escolha, contendo os tópicos que o avaliam, como didática, compromisso, atenção aos alunos, etc., e em cada um, as opções Ótimo, Bom, Regular, Ruim e Péssimo. Ao final da página, a opção Confirmar Voto deve ratificar a avaliação do professor por parte do usuário. À direita da página, um ícone deve exibir a média total sendo gerada pelo usuário em número e contagem de estrelas, mantendo o padrão já descrito no item 1.2.</w:t>
-      </w:r>
-    </w:p>
-    <w:p>
-      <w:pPr>
-        <w:numPr>
-          <w:ilvl w:val="1"/>
-          <w:numId w:val="1"/>
-        </w:numPr>
-        <w:spacing w:line="360" w:lineRule="auto"/>
-        <w:ind w:left="1440" w:hanging="360"/>
-        <w:contextualSpacing w:val="1"/>
-        <w:jc w:val="both"/>
-        <w:rPr>
-          <w:u w:val="none"/>
-        </w:rPr>
-      </w:pPr>
-      <w:r>
-        <w:rPr>
-          <w:rtl w:val="0"/>
-        </w:rPr>
-        <w:t xml:space="preserve">As opções do menu que contém apenas um estabelecimento no campus, como Biblioteca e Restaurante (no caso da Faculdade de Tecnologia), devem levar o usuário diretamente à página que detalha as informações do mesmo, conforme já exemplificado no item 1.4. A opção Votar, ao final da página, deve direcionar o usuário à página que contém o formulário para avaliar tal estabelecimento, seguindo o padrão descrito no item 1.5.</w:t>
-      </w:r>
-    </w:p>
-    <w:p>
-      <w:pPr>
-        <w:numPr>
-          <w:ilvl w:val="1"/>
-          <w:numId w:val="1"/>
-        </w:numPr>
-        <w:spacing w:line="360" w:lineRule="auto"/>
-        <w:ind w:left="1440" w:hanging="360"/>
-        <w:contextualSpacing w:val="1"/>
-        <w:jc w:val="both"/>
-        <w:rPr>
-          <w:u w:val="none"/>
-        </w:rPr>
-      </w:pPr>
-      <w:r>
-        <w:rPr>
-          <w:rtl w:val="0"/>
-        </w:rPr>
-        <w:t xml:space="preserve">No caso de Salas de aula, Laboratórios e Cursos, os quais existem em quantidades maiores num campus, seguem o mesmo padrão da opção Docentes, conforme descrito nos itens 1.3, 1.4 e 1.5.</w:t>
+        <w:t xml:space="preserve">Os votos e comentários dos usuários devem ser anônimos para que não haja medo por parte deles em votar ou expressarem suas opiniões acerca da unidade de ensino que frequentam.</w:t>
       </w:r>
     </w:p>
     <w:p>
@@ -203,13 +252,13 @@
         <w:jc w:val="both"/>
         <w:rPr/>
       </w:pPr>
-      <w:bookmarkStart w:colFirst="0" w:colLast="0" w:name="_8a88mvek16m9" w:id="1"/>
+      <w:bookmarkStart w:colFirst="0" w:colLast="0" w:name="h.8a88mvek16m9" w:id="1"/>
       <w:bookmarkEnd w:id="1"/>
       <w:r>
         <w:rPr>
           <w:rtl w:val="0"/>
         </w:rPr>
-        <w:t xml:space="preserve">Requisitos Subconscientes</w:t>
+        <w:t xml:space="preserve">Requisitos Inconscientes</w:t>
       </w:r>
     </w:p>
     <w:p>
@@ -238,7 +287,7 @@
           <w:color w:val="000000"/>
         </w:rPr>
       </w:pPr>
-      <w:bookmarkStart w:colFirst="0" w:colLast="0" w:name="_mdv3sekx6wj5" w:id="2"/>
+      <w:bookmarkStart w:colFirst="0" w:colLast="0" w:name="h.mdv3sekx6wj5" w:id="2"/>
       <w:bookmarkEnd w:id="2"/>
       <w:r>
         <w:rPr>
@@ -382,7 +431,7 @@
           <w:color w:val="000000"/>
         </w:rPr>
       </w:pPr>
-      <w:bookmarkStart w:colFirst="0" w:colLast="0" w:name="_hng8kr28b2a9" w:id="3"/>
+      <w:bookmarkStart w:colFirst="0" w:colLast="0" w:name="h.hng8kr28b2a9" w:id="3"/>
       <w:bookmarkEnd w:id="3"/>
       <w:r>
         <w:rPr>
@@ -463,13 +512,13 @@
         <w:ind w:left="720" w:hanging="360"/>
         <w:contextualSpacing w:val="1"/>
       </w:pPr>
-      <w:bookmarkStart w:colFirst="0" w:colLast="0" w:name="_uuqk5kpps9xg" w:id="4"/>
+      <w:bookmarkStart w:colFirst="0" w:colLast="0" w:name="h.uuqk5kpps9xg" w:id="4"/>
       <w:bookmarkEnd w:id="4"/>
       <w:r>
         <w:rPr>
           <w:rtl w:val="0"/>
         </w:rPr>
-        <w:t xml:space="preserve">Requisitos Inconscientes</w:t>
+        <w:t xml:space="preserve">Requisitos Subconscientes</w:t>
       </w:r>
     </w:p>
     <w:p>

</xml_diff>